<commit_message>
Add combat system and UI assets
Introduced new combat logic scripts (CombatLogic, EnemyCombat, PlayerCombat, Skillcheck) and related meta files. Added new UI sprite sheets and updated several Unity scene files. Updated project settings and build output with new assemblies and resources for the PRO-CTR project.
</commit_message>
<xml_diff>
--- a/Sjablonen/Sjablonen (Daniel)/B1K2W1 (template) -  Log - Week 3.docx
+++ b/Sjablonen/Sjablonen (Daniel)/B1K2W1 (template) -  Log - Week 3.docx
@@ -3317,6 +3317,9 @@
         <w:br/>
       </w:r>
       <w:r>
+        <w:rPr>
+          <w:noProof/>
+        </w:rPr>
         <w:drawing>
           <wp:inline distT="0" distB="0" distL="0" distR="0" wp14:anchorId="6D77C0C9" wp14:editId="2AA18ACE">
             <wp:extent cx="4324954" cy="3305636"/>
@@ -3373,6 +3376,9 @@
         <w:br/>
       </w:r>
       <w:r>
+        <w:rPr>
+          <w:noProof/>
+        </w:rPr>
         <w:drawing>
           <wp:inline distT="0" distB="0" distL="0" distR="0" wp14:anchorId="7D20D742" wp14:editId="39E0E6CF">
             <wp:extent cx="5760720" cy="2871470"/>
@@ -3426,10 +3432,7 @@
     <w:p>
       <w:pPr>
         <w:pStyle w:val="Heading3"/>
-        <w:numPr>
-          <w:ilvl w:val="0"/>
-          <w:numId w:val="22"/>
-        </w:numPr>
+        <w:ind w:left="360"/>
       </w:pPr>
     </w:p>
     <w:p>
@@ -8130,6 +8133,7 @@
   <w:style w:type="character" w:default="1" w:styleId="DefaultParagraphFont">
     <w:name w:val="Default Paragraph Font"/>
     <w:uiPriority w:val="1"/>
+    <w:semiHidden/>
     <w:unhideWhenUsed/>
   </w:style>
   <w:style w:type="table" w:default="1" w:styleId="TableNormal">
@@ -8837,10 +8841,6 @@
 </file>
 
 <file path=customXml/item1.xml><?xml version="1.0" encoding="utf-8"?>
-<b:Sources xmlns:b="http://schemas.openxmlformats.org/officeDocument/2006/bibliography" xmlns="http://schemas.openxmlformats.org/officeDocument/2006/bibliography" SelectedStyle="\APASixthEditionOfficeOnline.xsl" StyleName="APA" Version="6"/>
-</file>
-
-<file path=customXml/item2.xml><?xml version="1.0" encoding="utf-8"?>
 <?mso-contentType ?>
 <FormTemplates xmlns="http://schemas.microsoft.com/sharepoint/v3/contenttype/forms">
   <Display>DocumentLibraryForm</Display>
@@ -8849,7 +8849,22 @@
 </FormTemplates>
 </file>
 
+<file path=customXml/item2.xml><?xml version="1.0" encoding="utf-8"?>
+<b:Sources xmlns:b="http://schemas.openxmlformats.org/officeDocument/2006/bibliography" xmlns="http://schemas.openxmlformats.org/officeDocument/2006/bibliography" SelectedStyle="\APASixthEditionOfficeOnline.xsl" StyleName="APA" Version="6"/>
+</file>
+
 <file path=customXml/item3.xml><?xml version="1.0" encoding="utf-8"?>
+<p:properties xmlns:p="http://schemas.microsoft.com/office/2006/metadata/properties" xmlns:xsi="http://www.w3.org/2001/XMLSchema-instance" xmlns:pc="http://schemas.microsoft.com/office/infopath/2007/PartnerControls">
+  <documentManagement>
+    <TaxCatchAll xmlns="32dd6115-ce5d-46b4-b638-9e7d5ca6cbee" xsi:nil="true"/>
+    <lcf76f155ced4ddcb4097134ff3c332f xmlns="094ecc41-7a37-40c9-8390-f18431712098">
+      <Terms xmlns="http://schemas.microsoft.com/office/infopath/2007/PartnerControls"/>
+    </lcf76f155ced4ddcb4097134ff3c332f>
+  </documentManagement>
+</p:properties>
+</file>
+
+<file path=customXml/item4.xml><?xml version="1.0" encoding="utf-8"?>
 <ct:contentTypeSchema xmlns:ct="http://schemas.microsoft.com/office/2006/metadata/contentType" xmlns:ma="http://schemas.microsoft.com/office/2006/metadata/properties/metaAttributes" ct:_="" ma:_="" ma:contentTypeName="Document" ma:contentTypeID="0x010100D5188FA4F7421B4A93E65E307A769E27" ma:contentTypeVersion="15" ma:contentTypeDescription="Een nieuw document maken." ma:contentTypeScope="" ma:versionID="9bfd002f47f5f7e7b2724518f3fad1a5">
   <xsd:schema xmlns:xsd="http://www.w3.org/2001/XMLSchema" xmlns:xs="http://www.w3.org/2001/XMLSchema" xmlns:p="http://schemas.microsoft.com/office/2006/metadata/properties" xmlns:ns2="094ecc41-7a37-40c9-8390-f18431712098" xmlns:ns3="32dd6115-ce5d-46b4-b638-9e7d5ca6cbee" targetNamespace="http://schemas.microsoft.com/office/2006/metadata/properties" ma:root="true" ma:fieldsID="e2c1118370456e9a6d2939e9bd0f2e89" ns2:_="" ns3:_="">
     <xsd:import namespace="094ecc41-7a37-40c9-8390-f18431712098"/>
@@ -9084,18 +9099,15 @@
 </ct:contentTypeSchema>
 </file>
 
-<file path=customXml/item4.xml><?xml version="1.0" encoding="utf-8"?>
-<p:properties xmlns:p="http://schemas.microsoft.com/office/2006/metadata/properties" xmlns:xsi="http://www.w3.org/2001/XMLSchema-instance" xmlns:pc="http://schemas.microsoft.com/office/infopath/2007/PartnerControls">
-  <documentManagement>
-    <TaxCatchAll xmlns="32dd6115-ce5d-46b4-b638-9e7d5ca6cbee" xsi:nil="true"/>
-    <lcf76f155ced4ddcb4097134ff3c332f xmlns="094ecc41-7a37-40c9-8390-f18431712098">
-      <Terms xmlns="http://schemas.microsoft.com/office/infopath/2007/PartnerControls"/>
-    </lcf76f155ced4ddcb4097134ff3c332f>
-  </documentManagement>
-</p:properties>
+<file path=customXml/itemProps1.xml><?xml version="1.0" encoding="utf-8"?>
+<ds:datastoreItem xmlns:ds="http://schemas.openxmlformats.org/officeDocument/2006/customXml" ds:itemID="{C6916C6B-E06E-47CD-A094-BBBE44C5EA8C}">
+  <ds:schemaRefs>
+    <ds:schemaRef ds:uri="http://schemas.microsoft.com/sharepoint/v3/contenttype/forms"/>
+  </ds:schemaRefs>
+</ds:datastoreItem>
 </file>
 
-<file path=customXml/itemProps1.xml><?xml version="1.0" encoding="utf-8"?>
+<file path=customXml/itemProps2.xml><?xml version="1.0" encoding="utf-8"?>
 <ds:datastoreItem xmlns:ds="http://schemas.openxmlformats.org/officeDocument/2006/customXml" ds:itemID="{72B7D650-2FAA-4D72-B587-235E59E6AC26}">
   <ds:schemaRefs>
     <ds:schemaRef ds:uri="http://schemas.openxmlformats.org/officeDocument/2006/bibliography"/>
@@ -9103,15 +9115,18 @@
 </ds:datastoreItem>
 </file>
 
-<file path=customXml/itemProps2.xml><?xml version="1.0" encoding="utf-8"?>
-<ds:datastoreItem xmlns:ds="http://schemas.openxmlformats.org/officeDocument/2006/customXml" ds:itemID="{C6916C6B-E06E-47CD-A094-BBBE44C5EA8C}">
+<file path=customXml/itemProps3.xml><?xml version="1.0" encoding="utf-8"?>
+<ds:datastoreItem xmlns:ds="http://schemas.openxmlformats.org/officeDocument/2006/customXml" ds:itemID="{846B1C81-E993-40E7-BCC5-DA63F0CD945C}">
   <ds:schemaRefs>
-    <ds:schemaRef ds:uri="http://schemas.microsoft.com/sharepoint/v3/contenttype/forms"/>
+    <ds:schemaRef ds:uri="http://schemas.microsoft.com/office/2006/metadata/properties"/>
+    <ds:schemaRef ds:uri="http://schemas.microsoft.com/office/infopath/2007/PartnerControls"/>
+    <ds:schemaRef ds:uri="32dd6115-ce5d-46b4-b638-9e7d5ca6cbee"/>
+    <ds:schemaRef ds:uri="094ecc41-7a37-40c9-8390-f18431712098"/>
   </ds:schemaRefs>
 </ds:datastoreItem>
 </file>
 
-<file path=customXml/itemProps3.xml><?xml version="1.0" encoding="utf-8"?>
+<file path=customXml/itemProps4.xml><?xml version="1.0" encoding="utf-8"?>
 <ds:datastoreItem xmlns:ds="http://schemas.openxmlformats.org/officeDocument/2006/customXml" ds:itemID="{A8310BF5-90B3-4BF4-A9DA-D551CA39E9A4}">
   <ds:schemaRefs>
     <ds:schemaRef ds:uri="http://schemas.microsoft.com/office/2006/metadata/contentType"/>
@@ -9128,15 +9143,4 @@
     <ds:schemaRef ds:uri="http://schemas.microsoft.com/internal/obd"/>
   </ds:schemaRefs>
 </ds:datastoreItem>
-</file>
-
-<file path=customXml/itemProps4.xml><?xml version="1.0" encoding="utf-8"?>
-<ds:datastoreItem xmlns:ds="http://schemas.openxmlformats.org/officeDocument/2006/customXml" ds:itemID="{846B1C81-E993-40E7-BCC5-DA63F0CD945C}">
-  <ds:schemaRefs>
-    <ds:schemaRef ds:uri="http://schemas.microsoft.com/office/2006/metadata/properties"/>
-    <ds:schemaRef ds:uri="http://schemas.microsoft.com/office/infopath/2007/PartnerControls"/>
-    <ds:schemaRef ds:uri="32dd6115-ce5d-46b4-b638-9e7d5ca6cbee"/>
-    <ds:schemaRef ds:uri="094ecc41-7a37-40c9-8390-f18431712098"/>
-  </ds:schemaRefs>
-</ds:datastoreItem>
 </file>
</xml_diff>